<commit_message>
added insertion at end
</commit_message>
<xml_diff>
--- a/220940520087_Shashikant Kanole_Jh.docx
+++ b/220940520087_Shashikant Kanole_Jh.docx
@@ -2721,6 +2721,116 @@
         <w:pStyle w:val="NormalWeb"/>
         <w:rPr>
           <w:rFonts w:ascii="Courier New" w:hAnsi="Courier New" w:cs="Courier New"/>
+          <w:sz w:val="20"/>
+          <w:szCs w:val="20"/>
+        </w:rPr>
+      </w:pPr>
+    </w:p>
+    <w:p>
+      <w:pPr>
+        <w:pStyle w:val="NormalWeb"/>
+        <w:rPr>
+          <w:rFonts w:ascii="Courier New" w:hAnsi="Courier New" w:cs="Courier New"/>
+          <w:sz w:val="20"/>
+          <w:szCs w:val="20"/>
+        </w:rPr>
+      </w:pPr>
+    </w:p>
+    <w:p>
+      <w:pPr>
+        <w:pStyle w:val="NormalWeb"/>
+        <w:rPr>
+          <w:rFonts w:ascii="Courier New" w:hAnsi="Courier New" w:cs="Courier New"/>
+          <w:sz w:val="20"/>
+          <w:szCs w:val="20"/>
+        </w:rPr>
+      </w:pPr>
+    </w:p>
+    <w:p>
+      <w:pPr>
+        <w:pStyle w:val="NormalWeb"/>
+        <w:rPr>
+          <w:rFonts w:ascii="Courier New" w:hAnsi="Courier New" w:cs="Courier New"/>
+          <w:sz w:val="20"/>
+          <w:szCs w:val="20"/>
+        </w:rPr>
+      </w:pPr>
+    </w:p>
+    <w:p>
+      <w:pPr>
+        <w:pStyle w:val="NormalWeb"/>
+        <w:rPr>
+          <w:rFonts w:ascii="Courier New" w:hAnsi="Courier New" w:cs="Courier New"/>
+          <w:sz w:val="20"/>
+          <w:szCs w:val="20"/>
+        </w:rPr>
+      </w:pPr>
+    </w:p>
+    <w:p>
+      <w:pPr>
+        <w:pStyle w:val="NormalWeb"/>
+        <w:rPr>
+          <w:rFonts w:ascii="Courier New" w:hAnsi="Courier New" w:cs="Courier New"/>
+          <w:sz w:val="20"/>
+          <w:szCs w:val="20"/>
+        </w:rPr>
+      </w:pPr>
+    </w:p>
+    <w:p>
+      <w:pPr>
+        <w:pStyle w:val="NormalWeb"/>
+        <w:rPr>
+          <w:rFonts w:ascii="Courier New" w:hAnsi="Courier New" w:cs="Courier New"/>
+          <w:sz w:val="20"/>
+          <w:szCs w:val="20"/>
+        </w:rPr>
+      </w:pPr>
+    </w:p>
+    <w:p>
+      <w:pPr>
+        <w:pStyle w:val="NormalWeb"/>
+        <w:rPr>
+          <w:rFonts w:ascii="Courier New" w:hAnsi="Courier New" w:cs="Courier New"/>
+          <w:sz w:val="20"/>
+          <w:szCs w:val="20"/>
+        </w:rPr>
+      </w:pPr>
+    </w:p>
+    <w:p>
+      <w:pPr>
+        <w:pStyle w:val="NormalWeb"/>
+        <w:rPr>
+          <w:rFonts w:ascii="Courier New" w:hAnsi="Courier New" w:cs="Courier New"/>
+          <w:sz w:val="20"/>
+          <w:szCs w:val="20"/>
+        </w:rPr>
+      </w:pPr>
+    </w:p>
+    <w:p>
+      <w:pPr>
+        <w:pStyle w:val="NormalWeb"/>
+        <w:rPr>
+          <w:rFonts w:ascii="Courier New" w:hAnsi="Courier New" w:cs="Courier New"/>
+          <w:sz w:val="20"/>
+          <w:szCs w:val="20"/>
+        </w:rPr>
+      </w:pPr>
+    </w:p>
+    <w:p>
+      <w:pPr>
+        <w:pStyle w:val="NormalWeb"/>
+        <w:rPr>
+          <w:rFonts w:ascii="Courier New" w:hAnsi="Courier New" w:cs="Courier New"/>
+          <w:sz w:val="20"/>
+          <w:szCs w:val="20"/>
+        </w:rPr>
+      </w:pPr>
+    </w:p>
+    <w:p>
+      <w:pPr>
+        <w:pStyle w:val="NormalWeb"/>
+        <w:rPr>
+          <w:rFonts w:ascii="Courier New" w:hAnsi="Courier New" w:cs="Courier New"/>
           <w:b/>
           <w:sz w:val="36"/>
           <w:szCs w:val="20"/>
@@ -2733,6 +2843,7 @@
           <w:sz w:val="36"/>
           <w:szCs w:val="20"/>
         </w:rPr>
+        <w:lastRenderedPageBreak/>
         <w:t>SectionII</w:t>
       </w:r>
     </w:p>
@@ -2864,42 +2975,6 @@
         </w:rPr>
         <w:t>https://github.com/Shashi116/SDMLab.git</w:t>
       </w:r>
-    </w:p>
-    <w:p>
-      <w:pPr>
-        <w:pStyle w:val="NormalWeb"/>
-        <w:rPr>
-          <w:rFonts w:ascii="Courier New" w:hAnsi="Courier New" w:cs="Courier New"/>
-          <w:szCs w:val="20"/>
-        </w:rPr>
-      </w:pPr>
-    </w:p>
-    <w:p>
-      <w:pPr>
-        <w:pStyle w:val="NormalWeb"/>
-        <w:rPr>
-          <w:rFonts w:ascii="Courier New" w:hAnsi="Courier New" w:cs="Courier New"/>
-          <w:szCs w:val="20"/>
-        </w:rPr>
-      </w:pPr>
-    </w:p>
-    <w:p>
-      <w:pPr>
-        <w:pStyle w:val="NormalWeb"/>
-        <w:rPr>
-          <w:rFonts w:ascii="Courier New" w:hAnsi="Courier New" w:cs="Courier New"/>
-          <w:szCs w:val="20"/>
-        </w:rPr>
-      </w:pPr>
-    </w:p>
-    <w:p>
-      <w:pPr>
-        <w:pStyle w:val="NormalWeb"/>
-        <w:rPr>
-          <w:rFonts w:ascii="Courier New" w:hAnsi="Courier New" w:cs="Courier New"/>
-          <w:szCs w:val="20"/>
-        </w:rPr>
-      </w:pPr>
     </w:p>
     <w:p>
       <w:pPr>
@@ -2987,6 +3062,147 @@
           <w:szCs w:val="20"/>
         </w:rPr>
       </w:pPr>
+      <w:r>
+        <w:rPr>
+          <w:rFonts w:ascii="Courier New" w:hAnsi="Courier New" w:cs="Courier New"/>
+          <w:szCs w:val="20"/>
+        </w:rPr>
+        <w:t>Question2:-</w:t>
+      </w:r>
+    </w:p>
+    <w:p>
+      <w:pPr>
+        <w:pStyle w:val="NormalWeb"/>
+        <w:rPr>
+          <w:rFonts w:ascii="Courier New" w:hAnsi="Courier New" w:cs="Courier New"/>
+          <w:szCs w:val="20"/>
+        </w:rPr>
+      </w:pPr>
+      <w:r>
+        <w:rPr>
+          <w:rFonts w:ascii="Courier New" w:hAnsi="Courier New" w:cs="Courier New"/>
+          <w:szCs w:val="20"/>
+        </w:rPr>
+        <w:t>$ git status</w:t>
+      </w:r>
+    </w:p>
+    <w:p>
+      <w:pPr>
+        <w:pStyle w:val="NormalWeb"/>
+        <w:rPr>
+          <w:rFonts w:ascii="Courier New" w:hAnsi="Courier New" w:cs="Courier New"/>
+          <w:szCs w:val="20"/>
+        </w:rPr>
+      </w:pPr>
+      <w:r>
+        <w:rPr>
+          <w:rFonts w:ascii="Courier New" w:hAnsi="Courier New" w:cs="Courier New"/>
+          <w:szCs w:val="20"/>
+        </w:rPr>
+        <w:t xml:space="preserve">$ git add * </w:t>
+      </w:r>
+    </w:p>
+    <w:p>
+      <w:pPr>
+        <w:pStyle w:val="NormalWeb"/>
+        <w:rPr>
+          <w:rFonts w:ascii="Courier New" w:hAnsi="Courier New" w:cs="Courier New"/>
+          <w:szCs w:val="20"/>
+        </w:rPr>
+      </w:pPr>
+      <w:r>
+        <w:rPr>
+          <w:rFonts w:ascii="Courier New" w:hAnsi="Courier New" w:cs="Courier New"/>
+          <w:szCs w:val="20"/>
+        </w:rPr>
+        <w:t>$ git commit -m "added insertion at end"</w:t>
+      </w:r>
+    </w:p>
+    <w:p>
+      <w:pPr>
+        <w:pStyle w:val="NormalWeb"/>
+        <w:rPr>
+          <w:rFonts w:ascii="Courier New" w:hAnsi="Courier New" w:cs="Courier New"/>
+          <w:szCs w:val="20"/>
+        </w:rPr>
+      </w:pPr>
+      <w:r>
+        <w:rPr>
+          <w:rFonts w:ascii="Courier New" w:hAnsi="Courier New" w:cs="Courier New"/>
+          <w:szCs w:val="20"/>
+        </w:rPr>
+        <w:t>$ git push https://github.com/Shashi116/SDMLab.git</w:t>
+      </w:r>
+    </w:p>
+    <w:p>
+      <w:pPr>
+        <w:pStyle w:val="NormalWeb"/>
+        <w:rPr>
+          <w:rFonts w:ascii="Courier New" w:hAnsi="Courier New" w:cs="Courier New"/>
+          <w:szCs w:val="20"/>
+        </w:rPr>
+      </w:pPr>
+      <w:r>
+        <w:rPr>
+          <w:rFonts w:ascii="Courier New" w:hAnsi="Courier New" w:cs="Courier New"/>
+          <w:noProof/>
+          <w:szCs w:val="20"/>
+        </w:rPr>
+        <w:lastRenderedPageBreak/>
+        <w:drawing>
+          <wp:anchor distT="0" distB="0" distL="114300" distR="114300" simplePos="0" relativeHeight="251664384" behindDoc="0" locked="0" layoutInCell="1" allowOverlap="1">
+            <wp:simplePos x="0" y="0"/>
+            <wp:positionH relativeFrom="column">
+              <wp:posOffset>22860</wp:posOffset>
+            </wp:positionH>
+            <wp:positionV relativeFrom="paragraph">
+              <wp:posOffset>335280</wp:posOffset>
+            </wp:positionV>
+            <wp:extent cx="5924550" cy="3124200"/>
+            <wp:effectExtent l="19050" t="0" r="0" b="0"/>
+            <wp:wrapSquare wrapText="bothSides"/>
+            <wp:docPr id="7" name="Picture 7"/>
+            <wp:cNvGraphicFramePr>
+              <a:graphicFrameLocks xmlns:a="http://schemas.openxmlformats.org/drawingml/2006/main" noChangeAspect="1"/>
+            </wp:cNvGraphicFramePr>
+            <a:graphic xmlns:a="http://schemas.openxmlformats.org/drawingml/2006/main">
+              <a:graphicData uri="http://schemas.openxmlformats.org/drawingml/2006/picture">
+                <pic:pic xmlns:pic="http://schemas.openxmlformats.org/drawingml/2006/picture">
+                  <pic:nvPicPr>
+                    <pic:cNvPr id="0" name="Picture 7"/>
+                    <pic:cNvPicPr>
+                      <a:picLocks noChangeAspect="1" noChangeArrowheads="1"/>
+                    </pic:cNvPicPr>
+                  </pic:nvPicPr>
+                  <pic:blipFill>
+                    <a:blip r:embed="rId10"/>
+                    <a:srcRect/>
+                    <a:stretch>
+                      <a:fillRect/>
+                    </a:stretch>
+                  </pic:blipFill>
+                  <pic:spPr bwMode="auto">
+                    <a:xfrm>
+                      <a:off x="0" y="0"/>
+                      <a:ext cx="5924550" cy="3124200"/>
+                    </a:xfrm>
+                    <a:prstGeom prst="rect">
+                      <a:avLst/>
+                    </a:prstGeom>
+                    <a:noFill/>
+                    <a:ln w="9525">
+                      <a:noFill/>
+                      <a:miter lim="800000"/>
+                      <a:headEnd/>
+                      <a:tailEnd/>
+                    </a:ln>
+                  </pic:spPr>
+                </pic:pic>
+              </a:graphicData>
+            </a:graphic>
+          </wp:anchor>
+        </w:drawing>
+      </w:r>
     </w:p>
     <w:p>
       <w:pPr>
@@ -2994,6 +3210,119 @@
         <w:rPr>
           <w:rFonts w:ascii="Courier New" w:hAnsi="Courier New" w:cs="Courier New"/>
           <w:sz w:val="20"/>
+          <w:szCs w:val="20"/>
+        </w:rPr>
+      </w:pPr>
+    </w:p>
+    <w:p>
+      <w:pPr>
+        <w:pStyle w:val="NormalWeb"/>
+        <w:rPr>
+          <w:rFonts w:ascii="Courier New" w:hAnsi="Courier New" w:cs="Courier New"/>
+          <w:sz w:val="20"/>
+          <w:szCs w:val="20"/>
+        </w:rPr>
+      </w:pPr>
+    </w:p>
+    <w:p>
+      <w:pPr>
+        <w:pStyle w:val="NormalWeb"/>
+        <w:rPr>
+          <w:rFonts w:ascii="Courier New" w:hAnsi="Courier New" w:cs="Courier New"/>
+          <w:szCs w:val="20"/>
+        </w:rPr>
+      </w:pPr>
+      <w:r>
+        <w:rPr>
+          <w:rFonts w:ascii="Courier New" w:hAnsi="Courier New" w:cs="Courier New"/>
+          <w:szCs w:val="20"/>
+        </w:rPr>
+        <w:t>Question 3 :-</w:t>
+      </w:r>
+    </w:p>
+    <w:p>
+      <w:pPr>
+        <w:pStyle w:val="NormalWeb"/>
+        <w:rPr>
+          <w:rFonts w:ascii="Courier New" w:hAnsi="Courier New" w:cs="Courier New"/>
+          <w:szCs w:val="20"/>
+        </w:rPr>
+      </w:pPr>
+      <w:r>
+        <w:rPr>
+          <w:rFonts w:ascii="Courier New" w:hAnsi="Courier New" w:cs="Courier New"/>
+          <w:szCs w:val="20"/>
+        </w:rPr>
+        <w:t>$ git status</w:t>
+      </w:r>
+    </w:p>
+    <w:p>
+      <w:pPr>
+        <w:pStyle w:val="NormalWeb"/>
+        <w:rPr>
+          <w:rFonts w:ascii="Courier New" w:hAnsi="Courier New" w:cs="Courier New"/>
+          <w:szCs w:val="20"/>
+        </w:rPr>
+      </w:pPr>
+      <w:r>
+        <w:rPr>
+          <w:rFonts w:ascii="Courier New" w:hAnsi="Courier New" w:cs="Courier New"/>
+          <w:szCs w:val="20"/>
+        </w:rPr>
+        <w:t xml:space="preserve">$ git add * </w:t>
+      </w:r>
+    </w:p>
+    <w:p>
+      <w:pPr>
+        <w:pStyle w:val="NormalWeb"/>
+        <w:rPr>
+          <w:rFonts w:ascii="Courier New" w:hAnsi="Courier New" w:cs="Courier New"/>
+          <w:szCs w:val="20"/>
+        </w:rPr>
+      </w:pPr>
+      <w:r>
+        <w:rPr>
+          <w:rFonts w:ascii="Courier New" w:hAnsi="Courier New" w:cs="Courier New"/>
+          <w:szCs w:val="20"/>
+        </w:rPr>
+        <w:t>$ git c</w:t>
+      </w:r>
+      <w:r>
+        <w:rPr>
+          <w:rFonts w:ascii="Courier New" w:hAnsi="Courier New" w:cs="Courier New"/>
+          <w:szCs w:val="20"/>
+        </w:rPr>
+        <w:t>ommit -m "added display added</w:t>
+      </w:r>
+      <w:r>
+        <w:rPr>
+          <w:rFonts w:ascii="Courier New" w:hAnsi="Courier New" w:cs="Courier New"/>
+          <w:szCs w:val="20"/>
+        </w:rPr>
+        <w:t>"</w:t>
+      </w:r>
+    </w:p>
+    <w:p>
+      <w:pPr>
+        <w:pStyle w:val="NormalWeb"/>
+        <w:rPr>
+          <w:rFonts w:ascii="Courier New" w:hAnsi="Courier New" w:cs="Courier New"/>
+          <w:szCs w:val="20"/>
+        </w:rPr>
+      </w:pPr>
+      <w:r>
+        <w:rPr>
+          <w:rFonts w:ascii="Courier New" w:hAnsi="Courier New" w:cs="Courier New"/>
+          <w:szCs w:val="20"/>
+        </w:rPr>
+        <w:t>$ git push https://github.com/Shashi116/SDMLab.git</w:t>
+      </w:r>
+    </w:p>
+    <w:p>
+      <w:pPr>
+        <w:pStyle w:val="NormalWeb"/>
+        <w:rPr>
+          <w:rFonts w:ascii="Courier New" w:hAnsi="Courier New" w:cs="Courier New"/>
           <w:szCs w:val="20"/>
         </w:rPr>
       </w:pPr>

</xml_diff>